<commit_message>
generalized and stable correlation table
</commit_message>
<xml_diff>
--- a/reports/correlation-2/correlation-2-gait.docx
+++ b/reports/correlation-2/correlation-2-gait.docx
@@ -436,7 +436,7 @@
           <w:p>
             <w:pPr>
               <w:pStyle w:val="Compact"/>
-              <w:jc w:val="right"/>
+              <w:jc w:val="left"/>
             </w:pPr>
             <w:r>
               <w:t xml:space="preserve">study</w:t>
@@ -453,10 +453,10 @@
           <w:p>
             <w:pPr>
               <w:pStyle w:val="Compact"/>
-              <w:jc w:val="left"/>
-            </w:pPr>
-            <w:r>
-              <w:t xml:space="preserve">phys</w:t>
+              <w:jc w:val="right"/>
+            </w:pPr>
+            <w:r>
+              <w:t xml:space="preserve">physical</w:t>
             </w:r>
           </w:p>
         </w:tc>
@@ -470,10 +470,10 @@
           <w:p>
             <w:pPr>
               <w:pStyle w:val="Compact"/>
-              <w:jc w:val="right"/>
-            </w:pPr>
-            <w:r>
-              <w:t xml:space="preserve">cog</w:t>
+              <w:jc w:val="left"/>
+            </w:pPr>
+            <w:r>
+              <w:t xml:space="preserve">cognitive</w:t>
             </w:r>
           </w:p>
         </w:tc>
@@ -616,7 +616,7 @@
           <w:p>
             <w:pPr>
               <w:pStyle w:val="Compact"/>
-              <w:jc w:val="right"/>
+              <w:jc w:val="left"/>
             </w:pPr>
             <w:r>
               <w:t xml:space="preserve">octo</w:t>
@@ -627,7 +627,7 @@
           <w:p>
             <w:pPr>
               <w:pStyle w:val="Compact"/>
-              <w:jc w:val="left"/>
+              <w:jc w:val="right"/>
             </w:pPr>
             <w:r>
               <w:t xml:space="preserve">gait</w:t>
@@ -638,7 +638,7 @@
           <w:p>
             <w:pPr>
               <w:pStyle w:val="Compact"/>
-              <w:jc w:val="right"/>
+              <w:jc w:val="left"/>
             </w:pPr>
             <w:r>
               <w:t xml:space="preserve">digit_f</w:t>
@@ -775,7 +775,7 @@
           <w:p>
             <w:pPr>
               <w:pStyle w:val="Compact"/>
-              <w:jc w:val="right"/>
+              <w:jc w:val="left"/>
             </w:pPr>
             <w:r>
               <w:t xml:space="preserve">hrs</w:t>
@@ -786,7 +786,7 @@
           <w:p>
             <w:pPr>
               <w:pStyle w:val="Compact"/>
-              <w:jc w:val="left"/>
+              <w:jc w:val="right"/>
             </w:pPr>
             <w:r>
               <w:t xml:space="preserve">gait</w:t>
@@ -797,7 +797,7 @@
           <w:p>
             <w:pPr>
               <w:pStyle w:val="Compact"/>
-              <w:jc w:val="right"/>
+              <w:jc w:val="left"/>
             </w:pPr>
             <w:r>
               <w:t xml:space="preserve">serial7</w:t>
@@ -845,7 +845,7 @@
               <w:jc w:val="left"/>
             </w:pPr>
             <w:r>
-              <w:t xml:space="preserve">.31( .21, .41) **</w:t>
+              <w:t xml:space="preserve">.31( .21, .41)**</w:t>
             </w:r>
           </w:p>
         </w:tc>
@@ -879,7 +879,7 @@
               <w:jc w:val="left"/>
             </w:pPr>
             <w:r>
-              <w:t xml:space="preserve">.48( .39, .56) **</w:t>
+              <w:t xml:space="preserve">.48( .39, .56)**</w:t>
             </w:r>
           </w:p>
         </w:tc>
@@ -934,7 +934,7 @@
           <w:p>
             <w:pPr>
               <w:pStyle w:val="Compact"/>
-              <w:jc w:val="right"/>
+              <w:jc w:val="left"/>
             </w:pPr>
             <w:r>
               <w:t xml:space="preserve">eas</w:t>
@@ -945,7 +945,7 @@
           <w:p>
             <w:pPr>
               <w:pStyle w:val="Compact"/>
-              <w:jc w:val="left"/>
+              <w:jc w:val="right"/>
             </w:pPr>
             <w:r>
               <w:t xml:space="preserve">gait</w:t>
@@ -956,7 +956,7 @@
           <w:p>
             <w:pPr>
               <w:pStyle w:val="Compact"/>
-              <w:jc w:val="right"/>
+              <w:jc w:val="left"/>
             </w:pPr>
             <w:r>
               <w:t xml:space="preserve">information</w:t>
@@ -1093,7 +1093,7 @@
           <w:p>
             <w:pPr>
               <w:pStyle w:val="Compact"/>
-              <w:jc w:val="right"/>
+              <w:jc w:val="left"/>
             </w:pPr>
             <w:r>
               <w:t xml:space="preserve">eas</w:t>
@@ -1104,7 +1104,7 @@
           <w:p>
             <w:pPr>
               <w:pStyle w:val="Compact"/>
-              <w:jc w:val="left"/>
+              <w:jc w:val="right"/>
             </w:pPr>
             <w:r>
               <w:t xml:space="preserve">gait</w:t>
@@ -1115,7 +1115,7 @@
           <w:p>
             <w:pPr>
               <w:pStyle w:val="Compact"/>
-              <w:jc w:val="right"/>
+              <w:jc w:val="left"/>
             </w:pPr>
             <w:r>
               <w:t xml:space="preserve">logic_tot</w:t>
@@ -1252,7 +1252,7 @@
           <w:p>
             <w:pPr>
               <w:pStyle w:val="Compact"/>
-              <w:jc w:val="right"/>
+              <w:jc w:val="left"/>
             </w:pPr>
             <w:r>
               <w:t xml:space="preserve">ilse</w:t>
@@ -1263,7 +1263,7 @@
           <w:p>
             <w:pPr>
               <w:pStyle w:val="Compact"/>
-              <w:jc w:val="left"/>
+              <w:jc w:val="right"/>
             </w:pPr>
             <w:r>
               <w:t xml:space="preserve">tug</w:t>
@@ -1274,7 +1274,7 @@
           <w:p>
             <w:pPr>
               <w:pStyle w:val="Compact"/>
-              <w:jc w:val="right"/>
+              <w:jc w:val="left"/>
             </w:pPr>
             <w:r>
               <w:t xml:space="preserve">waisgeneral</w:t>
@@ -1411,7 +1411,7 @@
           <w:p>
             <w:pPr>
               <w:pStyle w:val="Compact"/>
-              <w:jc w:val="right"/>
+              <w:jc w:val="left"/>
             </w:pPr>
             <w:r>
               <w:t xml:space="preserve">eas</w:t>
@@ -1422,7 +1422,7 @@
           <w:p>
             <w:pPr>
               <w:pStyle w:val="Compact"/>
-              <w:jc w:val="left"/>
+              <w:jc w:val="right"/>
             </w:pPr>
             <w:r>
               <w:t xml:space="preserve">gait</w:t>
@@ -1433,7 +1433,7 @@
           <w:p>
             <w:pPr>
               <w:pStyle w:val="Compact"/>
-              <w:jc w:val="right"/>
+              <w:jc w:val="left"/>
             </w:pPr>
             <w:r>
               <w:t xml:space="preserve">trailsb</w:t>
@@ -1570,7 +1570,7 @@
           <w:p>
             <w:pPr>
               <w:pStyle w:val="Compact"/>
-              <w:jc w:val="right"/>
+              <w:jc w:val="left"/>
             </w:pPr>
             <w:r>
               <w:t xml:space="preserve">eas</w:t>
@@ -1581,7 +1581,7 @@
           <w:p>
             <w:pPr>
               <w:pStyle w:val="Compact"/>
-              <w:jc w:val="left"/>
+              <w:jc w:val="right"/>
             </w:pPr>
             <w:r>
               <w:t xml:space="preserve">gait</w:t>
@@ -1592,7 +1592,7 @@
           <w:p>
             <w:pPr>
               <w:pStyle w:val="Compact"/>
-              <w:jc w:val="right"/>
+              <w:jc w:val="left"/>
             </w:pPr>
             <w:r>
               <w:t xml:space="preserve">categories</w:t>
@@ -1729,7 +1729,7 @@
           <w:p>
             <w:pPr>
               <w:pStyle w:val="Compact"/>
-              <w:jc w:val="right"/>
+              <w:jc w:val="left"/>
             </w:pPr>
             <w:r>
               <w:t xml:space="preserve">eas</w:t>
@@ -1740,7 +1740,7 @@
           <w:p>
             <w:pPr>
               <w:pStyle w:val="Compact"/>
-              <w:jc w:val="left"/>
+              <w:jc w:val="right"/>
             </w:pPr>
             <w:r>
               <w:t xml:space="preserve">gait</w:t>
@@ -1751,7 +1751,7 @@
           <w:p>
             <w:pPr>
               <w:pStyle w:val="Compact"/>
-              <w:jc w:val="right"/>
+              <w:jc w:val="left"/>
             </w:pPr>
             <w:r>
               <w:t xml:space="preserve">fas</w:t>
@@ -1888,7 +1888,7 @@
           <w:p>
             <w:pPr>
               <w:pStyle w:val="Compact"/>
-              <w:jc w:val="right"/>
+              <w:jc w:val="left"/>
             </w:pPr>
             <w:r>
               <w:t xml:space="preserve">elsa</w:t>
@@ -1899,7 +1899,7 @@
           <w:p>
             <w:pPr>
               <w:pStyle w:val="Compact"/>
-              <w:jc w:val="left"/>
+              <w:jc w:val="right"/>
             </w:pPr>
             <w:r>
               <w:t xml:space="preserve">gait</w:t>
@@ -1910,7 +1910,7 @@
           <w:p>
             <w:pPr>
               <w:pStyle w:val="Compact"/>
-              <w:jc w:val="right"/>
+              <w:jc w:val="left"/>
             </w:pPr>
             <w:r>
               <w:t xml:space="preserve">fluency</w:t>
@@ -1958,7 +1958,7 @@
               <w:jc w:val="left"/>
             </w:pPr>
             <w:r>
-              <w:t xml:space="preserve">.22( .19, .26) ***</w:t>
+              <w:t xml:space="preserve">.22( .19, .26)***</w:t>
             </w:r>
           </w:p>
         </w:tc>
@@ -2047,7 +2047,7 @@
           <w:p>
             <w:pPr>
               <w:pStyle w:val="Compact"/>
-              <w:jc w:val="right"/>
+              <w:jc w:val="left"/>
             </w:pPr>
             <w:r>
               <w:t xml:space="preserve">eas</w:t>
@@ -2058,7 +2058,7 @@
           <w:p>
             <w:pPr>
               <w:pStyle w:val="Compact"/>
-              <w:jc w:val="left"/>
+              <w:jc w:val="right"/>
             </w:pPr>
             <w:r>
               <w:t xml:space="preserve">gait</w:t>
@@ -2069,7 +2069,7 @@
           <w:p>
             <w:pPr>
               <w:pStyle w:val="Compact"/>
-              <w:jc w:val="right"/>
+              <w:jc w:val="left"/>
             </w:pPr>
             <w:r>
               <w:t xml:space="preserve">block</w:t>
@@ -2206,7 +2206,7 @@
           <w:p>
             <w:pPr>
               <w:pStyle w:val="Compact"/>
-              <w:jc w:val="right"/>
+              <w:jc w:val="left"/>
             </w:pPr>
             <w:r>
               <w:t xml:space="preserve">ilse</w:t>
@@ -2217,7 +2217,7 @@
           <w:p>
             <w:pPr>
               <w:pStyle w:val="Compact"/>
-              <w:jc w:val="left"/>
+              <w:jc w:val="right"/>
             </w:pPr>
             <w:r>
               <w:t xml:space="preserve">tug</w:t>
@@ -2228,7 +2228,7 @@
           <w:p>
             <w:pPr>
               <w:pStyle w:val="Compact"/>
-              <w:jc w:val="right"/>
+              <w:jc w:val="left"/>
             </w:pPr>
             <w:r>
               <w:t xml:space="preserve">block</w:t>
@@ -2365,7 +2365,7 @@
           <w:p>
             <w:pPr>
               <w:pStyle w:val="Compact"/>
-              <w:jc w:val="right"/>
+              <w:jc w:val="left"/>
             </w:pPr>
             <w:r>
               <w:t xml:space="preserve">octo</w:t>
@@ -2376,7 +2376,7 @@
           <w:p>
             <w:pPr>
               <w:pStyle w:val="Compact"/>
-              <w:jc w:val="left"/>
+              <w:jc w:val="right"/>
             </w:pPr>
             <w:r>
               <w:t xml:space="preserve">gait</w:t>
@@ -2387,7 +2387,7 @@
           <w:p>
             <w:pPr>
               <w:pStyle w:val="Compact"/>
-              <w:jc w:val="right"/>
+              <w:jc w:val="left"/>
             </w:pPr>
             <w:r>
               <w:t xml:space="preserve">block</w:t>
@@ -2435,7 +2435,7 @@
               <w:jc w:val="left"/>
             </w:pPr>
             <w:r>
-              <w:t xml:space="preserve">-.40(-.53,-.24) *</w:t>
+              <w:t xml:space="preserve">-.40(-.53,-.24)*</w:t>
             </w:r>
           </w:p>
         </w:tc>
@@ -2524,7 +2524,7 @@
           <w:p>
             <w:pPr>
               <w:pStyle w:val="Compact"/>
-              <w:jc w:val="right"/>
+              <w:jc w:val="left"/>
             </w:pPr>
             <w:r>
               <w:t xml:space="preserve">lasa</w:t>
@@ -2535,7 +2535,7 @@
           <w:p>
             <w:pPr>
               <w:pStyle w:val="Compact"/>
-              <w:jc w:val="left"/>
+              <w:jc w:val="right"/>
             </w:pPr>
             <w:r>
               <w:t xml:space="preserve">gait</w:t>
@@ -2546,7 +2546,7 @@
           <w:p>
             <w:pPr>
               <w:pStyle w:val="Compact"/>
-              <w:jc w:val="right"/>
+              <w:jc w:val="left"/>
             </w:pPr>
             <w:r>
               <w:t xml:space="preserve">raven</w:t>
@@ -2594,7 +2594,7 @@
               <w:jc w:val="left"/>
             </w:pPr>
             <w:r>
-              <w:t xml:space="preserve">-.23(-.30,-.16) .</w:t>
+              <w:t xml:space="preserve">-.23(-.30,-.16).</w:t>
             </w:r>
           </w:p>
         </w:tc>
@@ -2628,7 +2628,7 @@
               <w:jc w:val="left"/>
             </w:pPr>
             <w:r>
-              <w:t xml:space="preserve">-.24(-.31,-.18) .</w:t>
+              <w:t xml:space="preserve">-.24(-.31,-.18).</w:t>
             </w:r>
           </w:p>
         </w:tc>
@@ -2683,7 +2683,7 @@
           <w:p>
             <w:pPr>
               <w:pStyle w:val="Compact"/>
-              <w:jc w:val="right"/>
+              <w:jc w:val="left"/>
             </w:pPr>
             <w:r>
               <w:t xml:space="preserve">ilse</w:t>
@@ -2694,7 +2694,7 @@
           <w:p>
             <w:pPr>
               <w:pStyle w:val="Compact"/>
-              <w:jc w:val="left"/>
+              <w:jc w:val="right"/>
             </w:pPr>
             <w:r>
               <w:t xml:space="preserve">tug</w:t>
@@ -2705,7 +2705,7 @@
           <w:p>
             <w:pPr>
               <w:pStyle w:val="Compact"/>
-              <w:jc w:val="right"/>
+              <w:jc w:val="left"/>
             </w:pPr>
             <w:r>
               <w:t xml:space="preserve">spatial_ab</w:t>
@@ -2842,7 +2842,7 @@
           <w:p>
             <w:pPr>
               <w:pStyle w:val="Compact"/>
-              <w:jc w:val="right"/>
+              <w:jc w:val="left"/>
             </w:pPr>
             <w:r>
               <w:t xml:space="preserve">eas</w:t>
@@ -2853,7 +2853,7 @@
           <w:p>
             <w:pPr>
               <w:pStyle w:val="Compact"/>
-              <w:jc w:val="left"/>
+              <w:jc w:val="right"/>
             </w:pPr>
             <w:r>
               <w:t xml:space="preserve">gait</w:t>
@@ -2864,7 +2864,7 @@
           <w:p>
             <w:pPr>
               <w:pStyle w:val="Compact"/>
-              <w:jc w:val="right"/>
+              <w:jc w:val="left"/>
             </w:pPr>
             <w:r>
               <w:t xml:space="preserve">mmse</w:t>
@@ -3001,7 +3001,7 @@
           <w:p>
             <w:pPr>
               <w:pStyle w:val="Compact"/>
-              <w:jc w:val="right"/>
+              <w:jc w:val="left"/>
             </w:pPr>
             <w:r>
               <w:t xml:space="preserve">hrs</w:t>
@@ -3012,7 +3012,7 @@
           <w:p>
             <w:pPr>
               <w:pStyle w:val="Compact"/>
-              <w:jc w:val="left"/>
+              <w:jc w:val="right"/>
             </w:pPr>
             <w:r>
               <w:t xml:space="preserve">gait</w:t>
@@ -3023,7 +3023,7 @@
           <w:p>
             <w:pPr>
               <w:pStyle w:val="Compact"/>
-              <w:jc w:val="right"/>
+              <w:jc w:val="left"/>
             </w:pPr>
             <w:r>
               <w:t xml:space="preserve">tics</w:t>
@@ -3071,7 +3071,7 @@
               <w:jc w:val="left"/>
             </w:pPr>
             <w:r>
-              <w:t xml:space="preserve">.41( .32, .50) *</w:t>
+              <w:t xml:space="preserve">.41( .32, .50)*</w:t>
             </w:r>
           </w:p>
         </w:tc>
@@ -3160,7 +3160,7 @@
           <w:p>
             <w:pPr>
               <w:pStyle w:val="Compact"/>
-              <w:jc w:val="right"/>
+              <w:jc w:val="left"/>
             </w:pPr>
             <w:r>
               <w:t xml:space="preserve">lasa</w:t>
@@ -3171,7 +3171,7 @@
           <w:p>
             <w:pPr>
               <w:pStyle w:val="Compact"/>
-              <w:jc w:val="left"/>
+              <w:jc w:val="right"/>
             </w:pPr>
             <w:r>
               <w:t xml:space="preserve">gait</w:t>
@@ -3182,7 +3182,7 @@
           <w:p>
             <w:pPr>
               <w:pStyle w:val="Compact"/>
-              <w:jc w:val="right"/>
+              <w:jc w:val="left"/>
             </w:pPr>
             <w:r>
               <w:t xml:space="preserve">letter</w:t>
@@ -3230,7 +3230,7 @@
               <w:jc w:val="left"/>
             </w:pPr>
             <w:r>
-              <w:t xml:space="preserve">-.31(-.37,-.24) ***</w:t>
+              <w:t xml:space="preserve">-.31(-.37,-.24)***</w:t>
             </w:r>
           </w:p>
         </w:tc>
@@ -3264,7 +3264,7 @@
               <w:jc w:val="left"/>
             </w:pPr>
             <w:r>
-              <w:t xml:space="preserve">-.32(-.38,-.25) *</w:t>
+              <w:t xml:space="preserve">-.32(-.38,-.25)*</w:t>
             </w:r>
           </w:p>
         </w:tc>
@@ -3319,7 +3319,7 @@
           <w:p>
             <w:pPr>
               <w:pStyle w:val="Compact"/>
-              <w:jc w:val="right"/>
+              <w:jc w:val="left"/>
             </w:pPr>
             <w:r>
               <w:t xml:space="preserve">eas</w:t>
@@ -3330,7 +3330,7 @@
           <w:p>
             <w:pPr>
               <w:pStyle w:val="Compact"/>
-              <w:jc w:val="left"/>
+              <w:jc w:val="right"/>
             </w:pPr>
             <w:r>
               <w:t xml:space="preserve">gait</w:t>
@@ -3341,7 +3341,7 @@
           <w:p>
             <w:pPr>
               <w:pStyle w:val="Compact"/>
-              <w:jc w:val="right"/>
+              <w:jc w:val="left"/>
             </w:pPr>
             <w:r>
               <w:t xml:space="preserve">symbol</w:t>
@@ -3478,7 +3478,7 @@
           <w:p>
             <w:pPr>
               <w:pStyle w:val="Compact"/>
-              <w:jc w:val="right"/>
+              <w:jc w:val="left"/>
             </w:pPr>
             <w:r>
               <w:t xml:space="preserve">ilse</w:t>
@@ -3489,7 +3489,7 @@
           <w:p>
             <w:pPr>
               <w:pStyle w:val="Compact"/>
-              <w:jc w:val="left"/>
+              <w:jc w:val="right"/>
             </w:pPr>
             <w:r>
               <w:t xml:space="preserve">tug</w:t>
@@ -3500,7 +3500,7 @@
           <w:p>
             <w:pPr>
               <w:pStyle w:val="Compact"/>
-              <w:jc w:val="right"/>
+              <w:jc w:val="left"/>
             </w:pPr>
             <w:r>
               <w:t xml:space="preserve">symbol</w:t>
@@ -3548,7 +3548,7 @@
               <w:jc w:val="left"/>
             </w:pPr>
             <w:r>
-              <w:t xml:space="preserve">-.47(-.56,-.37) .</w:t>
+              <w:t xml:space="preserve">-.47(-.56,-.37).</w:t>
             </w:r>
           </w:p>
         </w:tc>
@@ -3637,7 +3637,7 @@
           <w:p>
             <w:pPr>
               <w:pStyle w:val="Compact"/>
-              <w:jc w:val="right"/>
+              <w:jc w:val="left"/>
             </w:pPr>
             <w:r>
               <w:t xml:space="preserve">octo</w:t>
@@ -3648,7 +3648,7 @@
           <w:p>
             <w:pPr>
               <w:pStyle w:val="Compact"/>
-              <w:jc w:val="left"/>
+              <w:jc w:val="right"/>
             </w:pPr>
             <w:r>
               <w:t xml:space="preserve">gait</w:t>
@@ -3659,7 +3659,7 @@
           <w:p>
             <w:pPr>
               <w:pStyle w:val="Compact"/>
-              <w:jc w:val="right"/>
+              <w:jc w:val="left"/>
             </w:pPr>
             <w:r>
               <w:t xml:space="preserve">symbol</w:t>
@@ -3707,7 +3707,7 @@
               <w:jc w:val="left"/>
             </w:pPr>
             <w:r>
-              <w:t xml:space="preserve">-.46(-.58,-.31) **</w:t>
+              <w:t xml:space="preserve">-.46(-.58,-.31)**</w:t>
             </w:r>
           </w:p>
         </w:tc>
@@ -3775,7 +3775,7 @@
               <w:jc w:val="left"/>
             </w:pPr>
             <w:r>
-              <w:t xml:space="preserve">-.23(-.39,-.07) *</w:t>
+              <w:t xml:space="preserve">-.23(-.39,-.07)*</w:t>
             </w:r>
           </w:p>
         </w:tc>
@@ -3796,7 +3796,7 @@
           <w:p>
             <w:pPr>
               <w:pStyle w:val="Compact"/>
-              <w:jc w:val="right"/>
+              <w:jc w:val="left"/>
             </w:pPr>
             <w:r>
               <w:t xml:space="preserve">eas</w:t>
@@ -3807,7 +3807,7 @@
           <w:p>
             <w:pPr>
               <w:pStyle w:val="Compact"/>
-              <w:jc w:val="left"/>
+              <w:jc w:val="right"/>
             </w:pPr>
             <w:r>
               <w:t xml:space="preserve">gait</w:t>
@@ -3818,7 +3818,7 @@
           <w:p>
             <w:pPr>
               <w:pStyle w:val="Compact"/>
-              <w:jc w:val="right"/>
+              <w:jc w:val="left"/>
             </w:pPr>
             <w:r>
               <w:t xml:space="preserve">bnt</w:t>
@@ -3955,7 +3955,7 @@
           <w:p>
             <w:pPr>
               <w:pStyle w:val="Compact"/>
-              <w:jc w:val="right"/>
+              <w:jc w:val="left"/>
             </w:pPr>
             <w:r>
               <w:t xml:space="preserve">eas</w:t>
@@ -3966,7 +3966,7 @@
           <w:p>
             <w:pPr>
               <w:pStyle w:val="Compact"/>
-              <w:jc w:val="left"/>
+              <w:jc w:val="right"/>
             </w:pPr>
             <w:r>
               <w:t xml:space="preserve">gait</w:t>
@@ -3977,7 +3977,7 @@
           <w:p>
             <w:pPr>
               <w:pStyle w:val="Compact"/>
-              <w:jc w:val="right"/>
+              <w:jc w:val="left"/>
             </w:pPr>
             <w:r>
               <w:t xml:space="preserve">waisvocab</w:t>
@@ -4114,7 +4114,7 @@
           <w:p>
             <w:pPr>
               <w:pStyle w:val="Compact"/>
-              <w:jc w:val="right"/>
+              <w:jc w:val="left"/>
             </w:pPr>
             <w:r>
               <w:t xml:space="preserve">elsa</w:t>
@@ -4125,7 +4125,7 @@
           <w:p>
             <w:pPr>
               <w:pStyle w:val="Compact"/>
-              <w:jc w:val="left"/>
+              <w:jc w:val="right"/>
             </w:pPr>
             <w:r>
               <w:t xml:space="preserve">gait</w:t>
@@ -4136,7 +4136,7 @@
           <w:p>
             <w:pPr>
               <w:pStyle w:val="Compact"/>
-              <w:jc w:val="right"/>
+              <w:jc w:val="left"/>
             </w:pPr>
             <w:r>
               <w:t xml:space="preserve">word_de</w:t>
@@ -4184,7 +4184,7 @@
               <w:jc w:val="left"/>
             </w:pPr>
             <w:r>
-              <w:t xml:space="preserve">.23( .20, .26) ***</w:t>
+              <w:t xml:space="preserve">.23( .20, .26)***</w:t>
             </w:r>
           </w:p>
         </w:tc>
@@ -4273,7 +4273,7 @@
           <w:p>
             <w:pPr>
               <w:pStyle w:val="Compact"/>
-              <w:jc w:val="right"/>
+              <w:jc w:val="left"/>
             </w:pPr>
             <w:r>
               <w:t xml:space="preserve">elsa</w:t>
@@ -4284,7 +4284,7 @@
           <w:p>
             <w:pPr>
               <w:pStyle w:val="Compact"/>
-              <w:jc w:val="left"/>
+              <w:jc w:val="right"/>
             </w:pPr>
             <w:r>
               <w:t xml:space="preserve">gait</w:t>
@@ -4295,7 +4295,7 @@
           <w:p>
             <w:pPr>
               <w:pStyle w:val="Compact"/>
-              <w:jc w:val="right"/>
+              <w:jc w:val="left"/>
             </w:pPr>
             <w:r>
               <w:t xml:space="preserve">word_de</w:t>
@@ -4343,7 +4343,7 @@
               <w:jc w:val="left"/>
             </w:pPr>
             <w:r>
-              <w:t xml:space="preserve">.23( .20, .26) ***</w:t>
+              <w:t xml:space="preserve">.23( .20, .26)***</w:t>
             </w:r>
           </w:p>
         </w:tc>
@@ -4432,7 +4432,7 @@
           <w:p>
             <w:pPr>
               <w:pStyle w:val="Compact"/>
-              <w:jc w:val="right"/>
+              <w:jc w:val="left"/>
             </w:pPr>
             <w:r>
               <w:t xml:space="preserve">hrs</w:t>
@@ -4443,7 +4443,7 @@
           <w:p>
             <w:pPr>
               <w:pStyle w:val="Compact"/>
-              <w:jc w:val="left"/>
+              <w:jc w:val="right"/>
             </w:pPr>
             <w:r>
               <w:t xml:space="preserve">gait</w:t>
@@ -4454,7 +4454,7 @@
           <w:p>
             <w:pPr>
               <w:pStyle w:val="Compact"/>
-              <w:jc w:val="right"/>
+              <w:jc w:val="left"/>
             </w:pPr>
             <w:r>
               <w:t xml:space="preserve">word_de</w:t>
@@ -4591,7 +4591,7 @@
           <w:p>
             <w:pPr>
               <w:pStyle w:val="Compact"/>
-              <w:jc w:val="right"/>
+              <w:jc w:val="left"/>
             </w:pPr>
             <w:r>
               <w:t xml:space="preserve">hrs</w:t>
@@ -4602,7 +4602,7 @@
           <w:p>
             <w:pPr>
               <w:pStyle w:val="Compact"/>
-              <w:jc w:val="left"/>
+              <w:jc w:val="right"/>
             </w:pPr>
             <w:r>
               <w:t xml:space="preserve">gait</w:t>
@@ -4613,7 +4613,7 @@
           <w:p>
             <w:pPr>
               <w:pStyle w:val="Compact"/>
-              <w:jc w:val="right"/>
+              <w:jc w:val="left"/>
             </w:pPr>
             <w:r>
               <w:t xml:space="preserve">word_de</w:t>
@@ -4750,7 +4750,7 @@
           <w:p>
             <w:pPr>
               <w:pStyle w:val="Compact"/>
-              <w:jc w:val="right"/>
+              <w:jc w:val="left"/>
             </w:pPr>
             <w:r>
               <w:t xml:space="preserve">eas</w:t>
@@ -4761,7 +4761,7 @@
           <w:p>
             <w:pPr>
               <w:pStyle w:val="Compact"/>
-              <w:jc w:val="left"/>
+              <w:jc w:val="right"/>
             </w:pPr>
             <w:r>
               <w:t xml:space="preserve">gait</w:t>
@@ -4772,7 +4772,7 @@
           <w:p>
             <w:pPr>
               <w:pStyle w:val="Compact"/>
-              <w:jc w:val="right"/>
+              <w:jc w:val="left"/>
             </w:pPr>
             <w:r>
               <w:t xml:space="preserve">digit_tot</w:t>
@@ -4909,7 +4909,7 @@
           <w:p>
             <w:pPr>
               <w:pStyle w:val="Compact"/>
-              <w:jc w:val="right"/>
+              <w:jc w:val="left"/>
             </w:pPr>
             <w:r>
               <w:t xml:space="preserve">elsa</w:t>
@@ -4920,7 +4920,7 @@
           <w:p>
             <w:pPr>
               <w:pStyle w:val="Compact"/>
-              <w:jc w:val="left"/>
+              <w:jc w:val="right"/>
             </w:pPr>
             <w:r>
               <w:t xml:space="preserve">gait</w:t>
@@ -4931,7 +4931,7 @@
           <w:p>
             <w:pPr>
               <w:pStyle w:val="Compact"/>
-              <w:jc w:val="right"/>
+              <w:jc w:val="left"/>
             </w:pPr>
             <w:r>
               <w:t xml:space="preserve">word_im</w:t>
@@ -4979,7 +4979,7 @@
               <w:jc w:val="left"/>
             </w:pPr>
             <w:r>
-              <w:t xml:space="preserve">.21( .18, .25) ***</w:t>
+              <w:t xml:space="preserve">.21( .18, .25)***</w:t>
             </w:r>
           </w:p>
         </w:tc>
@@ -5068,7 +5068,7 @@
           <w:p>
             <w:pPr>
               <w:pStyle w:val="Compact"/>
-              <w:jc w:val="right"/>
+              <w:jc w:val="left"/>
             </w:pPr>
             <w:r>
               <w:t xml:space="preserve">hrs</w:t>
@@ -5079,7 +5079,7 @@
           <w:p>
             <w:pPr>
               <w:pStyle w:val="Compact"/>
-              <w:jc w:val="left"/>
+              <w:jc w:val="right"/>
             </w:pPr>
             <w:r>
               <w:t xml:space="preserve">gait</w:t>
@@ -5090,7 +5090,7 @@
           <w:p>
             <w:pPr>
               <w:pStyle w:val="Compact"/>
-              <w:jc w:val="right"/>
+              <w:jc w:val="left"/>
             </w:pPr>
             <w:r>
               <w:t xml:space="preserve">word_im</w:t>
@@ -5138,7 +5138,7 @@
               <w:jc w:val="left"/>
             </w:pPr>
             <w:r>
-              <w:t xml:space="preserve">.27( .17, .37) *</w:t>
+              <w:t xml:space="preserve">.27( .17, .37)*</w:t>
             </w:r>
           </w:p>
         </w:tc>
@@ -5227,7 +5227,7 @@
           <w:p>
             <w:pPr>
               <w:pStyle w:val="Compact"/>
-              <w:jc w:val="right"/>
+              <w:jc w:val="left"/>
             </w:pPr>
             <w:r>
               <w:t xml:space="preserve">lasa</w:t>
@@ -5238,7 +5238,7 @@
           <w:p>
             <w:pPr>
               <w:pStyle w:val="Compact"/>
-              <w:jc w:val="left"/>
+              <w:jc w:val="right"/>
             </w:pPr>
             <w:r>
               <w:t xml:space="preserve">gait</w:t>
@@ -5249,7 +5249,7 @@
           <w:p>
             <w:pPr>
               <w:pStyle w:val="Compact"/>
-              <w:jc w:val="right"/>
+              <w:jc w:val="left"/>
             </w:pPr>
             <w:r>
               <w:t xml:space="preserve">word_im</w:t>
@@ -5297,7 +5297,7 @@
               <w:jc w:val="left"/>
             </w:pPr>
             <w:r>
-              <w:t xml:space="preserve">-.27(-.33,-.20) .</w:t>
+              <w:t xml:space="preserve">-.27(-.33,-.20).</w:t>
             </w:r>
           </w:p>
         </w:tc>
@@ -5386,7 +5386,7 @@
           <w:p>
             <w:pPr>
               <w:pStyle w:val="Compact"/>
-              <w:jc w:val="right"/>
+              <w:jc w:val="left"/>
             </w:pPr>
             <w:r>
               <w:t xml:space="preserve">ilse</w:t>
@@ -5397,7 +5397,7 @@
           <w:p>
             <w:pPr>
               <w:pStyle w:val="Compact"/>
-              <w:jc w:val="left"/>
+              <w:jc w:val="right"/>
             </w:pPr>
             <w:r>
               <w:t xml:space="preserve">tug</w:t>
@@ -5408,7 +5408,7 @@
           <w:p>
             <w:pPr>
               <w:pStyle w:val="Compact"/>
-              <w:jc w:val="right"/>
+              <w:jc w:val="left"/>
             </w:pPr>
             <w:r>
               <w:t xml:space="preserve">piccomp</w:t>
@@ -5545,7 +5545,7 @@
           <w:p>
             <w:pPr>
               <w:pStyle w:val="Compact"/>
-              <w:jc w:val="right"/>
+              <w:jc w:val="left"/>
             </w:pPr>
             <w:r>
               <w:t xml:space="preserve">octo</w:t>
@@ -5556,7 +5556,7 @@
           <w:p>
             <w:pPr>
               <w:pStyle w:val="Compact"/>
-              <w:jc w:val="left"/>
+              <w:jc w:val="right"/>
             </w:pPr>
             <w:r>
               <w:t xml:space="preserve">gait</w:t>
@@ -5567,7 +5567,7 @@
           <w:p>
             <w:pPr>
               <w:pStyle w:val="Compact"/>
-              <w:jc w:val="right"/>
+              <w:jc w:val="left"/>
             </w:pPr>
             <w:r>
               <w:t xml:space="preserve">digit_b</w:t>
@@ -5737,7 +5737,7 @@
           <w:p>
             <w:pPr>
               <w:pStyle w:val="Compact"/>
-              <w:jc w:val="right"/>
+              <w:jc w:val="left"/>
             </w:pPr>
             <w:r>
               <w:t xml:space="preserve">study</w:t>
@@ -5754,10 +5754,10 @@
           <w:p>
             <w:pPr>
               <w:pStyle w:val="Compact"/>
-              <w:jc w:val="left"/>
-            </w:pPr>
-            <w:r>
-              <w:t xml:space="preserve">phys</w:t>
+              <w:jc w:val="right"/>
+            </w:pPr>
+            <w:r>
+              <w:t xml:space="preserve">physical</w:t>
             </w:r>
           </w:p>
         </w:tc>
@@ -5771,10 +5771,10 @@
           <w:p>
             <w:pPr>
               <w:pStyle w:val="Compact"/>
-              <w:jc w:val="right"/>
-            </w:pPr>
-            <w:r>
-              <w:t xml:space="preserve">cog</w:t>
+              <w:jc w:val="left"/>
+            </w:pPr>
+            <w:r>
+              <w:t xml:space="preserve">cognitive</w:t>
             </w:r>
           </w:p>
         </w:tc>
@@ -5917,7 +5917,7 @@
           <w:p>
             <w:pPr>
               <w:pStyle w:val="Compact"/>
-              <w:jc w:val="right"/>
+              <w:jc w:val="left"/>
             </w:pPr>
             <w:r>
               <w:t xml:space="preserve">octo</w:t>
@@ -5928,7 +5928,7 @@
           <w:p>
             <w:pPr>
               <w:pStyle w:val="Compact"/>
-              <w:jc w:val="left"/>
+              <w:jc w:val="right"/>
             </w:pPr>
             <w:r>
               <w:t xml:space="preserve">gait</w:t>
@@ -5939,7 +5939,7 @@
           <w:p>
             <w:pPr>
               <w:pStyle w:val="Compact"/>
-              <w:jc w:val="right"/>
+              <w:jc w:val="left"/>
             </w:pPr>
             <w:r>
               <w:t xml:space="preserve">digit_f</w:t>
@@ -6076,7 +6076,7 @@
           <w:p>
             <w:pPr>
               <w:pStyle w:val="Compact"/>
-              <w:jc w:val="right"/>
+              <w:jc w:val="left"/>
             </w:pPr>
             <w:r>
               <w:t xml:space="preserve">hrs</w:t>
@@ -6087,7 +6087,7 @@
           <w:p>
             <w:pPr>
               <w:pStyle w:val="Compact"/>
-              <w:jc w:val="left"/>
+              <w:jc w:val="right"/>
             </w:pPr>
             <w:r>
               <w:t xml:space="preserve">gait</w:t>
@@ -6098,7 +6098,7 @@
           <w:p>
             <w:pPr>
               <w:pStyle w:val="Compact"/>
-              <w:jc w:val="right"/>
+              <w:jc w:val="left"/>
             </w:pPr>
             <w:r>
               <w:t xml:space="preserve">serial7</w:t>
@@ -6235,7 +6235,7 @@
           <w:p>
             <w:pPr>
               <w:pStyle w:val="Compact"/>
-              <w:jc w:val="right"/>
+              <w:jc w:val="left"/>
             </w:pPr>
             <w:r>
               <w:t xml:space="preserve">eas</w:t>
@@ -6246,7 +6246,7 @@
           <w:p>
             <w:pPr>
               <w:pStyle w:val="Compact"/>
-              <w:jc w:val="left"/>
+              <w:jc w:val="right"/>
             </w:pPr>
             <w:r>
               <w:t xml:space="preserve">gait</w:t>
@@ -6257,7 +6257,7 @@
           <w:p>
             <w:pPr>
               <w:pStyle w:val="Compact"/>
-              <w:jc w:val="right"/>
+              <w:jc w:val="left"/>
             </w:pPr>
             <w:r>
               <w:t xml:space="preserve">information</w:t>
@@ -6394,7 +6394,7 @@
           <w:p>
             <w:pPr>
               <w:pStyle w:val="Compact"/>
-              <w:jc w:val="right"/>
+              <w:jc w:val="left"/>
             </w:pPr>
             <w:r>
               <w:t xml:space="preserve">eas</w:t>
@@ -6405,7 +6405,7 @@
           <w:p>
             <w:pPr>
               <w:pStyle w:val="Compact"/>
-              <w:jc w:val="left"/>
+              <w:jc w:val="right"/>
             </w:pPr>
             <w:r>
               <w:t xml:space="preserve">gait</w:t>
@@ -6416,7 +6416,7 @@
           <w:p>
             <w:pPr>
               <w:pStyle w:val="Compact"/>
-              <w:jc w:val="right"/>
+              <w:jc w:val="left"/>
             </w:pPr>
             <w:r>
               <w:t xml:space="preserve">logic_tot</w:t>
@@ -6553,7 +6553,7 @@
           <w:p>
             <w:pPr>
               <w:pStyle w:val="Compact"/>
-              <w:jc w:val="right"/>
+              <w:jc w:val="left"/>
             </w:pPr>
             <w:r>
               <w:t xml:space="preserve">ilse</w:t>
@@ -6564,7 +6564,7 @@
           <w:p>
             <w:pPr>
               <w:pStyle w:val="Compact"/>
-              <w:jc w:val="left"/>
+              <w:jc w:val="right"/>
             </w:pPr>
             <w:r>
               <w:t xml:space="preserve">tug</w:t>
@@ -6575,7 +6575,7 @@
           <w:p>
             <w:pPr>
               <w:pStyle w:val="Compact"/>
-              <w:jc w:val="right"/>
+              <w:jc w:val="left"/>
             </w:pPr>
             <w:r>
               <w:t xml:space="preserve">waisgeneral</w:t>
@@ -6712,7 +6712,7 @@
           <w:p>
             <w:pPr>
               <w:pStyle w:val="Compact"/>
-              <w:jc w:val="right"/>
+              <w:jc w:val="left"/>
             </w:pPr>
             <w:r>
               <w:t xml:space="preserve">eas</w:t>
@@ -6723,7 +6723,7 @@
           <w:p>
             <w:pPr>
               <w:pStyle w:val="Compact"/>
-              <w:jc w:val="left"/>
+              <w:jc w:val="right"/>
             </w:pPr>
             <w:r>
               <w:t xml:space="preserve">gait</w:t>
@@ -6734,7 +6734,7 @@
           <w:p>
             <w:pPr>
               <w:pStyle w:val="Compact"/>
-              <w:jc w:val="right"/>
+              <w:jc w:val="left"/>
             </w:pPr>
             <w:r>
               <w:t xml:space="preserve">trailsb</w:t>
@@ -6871,7 +6871,7 @@
           <w:p>
             <w:pPr>
               <w:pStyle w:val="Compact"/>
-              <w:jc w:val="right"/>
+              <w:jc w:val="left"/>
             </w:pPr>
             <w:r>
               <w:t xml:space="preserve">eas</w:t>
@@ -6882,7 +6882,7 @@
           <w:p>
             <w:pPr>
               <w:pStyle w:val="Compact"/>
-              <w:jc w:val="left"/>
+              <w:jc w:val="right"/>
             </w:pPr>
             <w:r>
               <w:t xml:space="preserve">gait</w:t>
@@ -6893,7 +6893,7 @@
           <w:p>
             <w:pPr>
               <w:pStyle w:val="Compact"/>
-              <w:jc w:val="right"/>
+              <w:jc w:val="left"/>
             </w:pPr>
             <w:r>
               <w:t xml:space="preserve">categories</w:t>
@@ -7030,7 +7030,7 @@
           <w:p>
             <w:pPr>
               <w:pStyle w:val="Compact"/>
-              <w:jc w:val="right"/>
+              <w:jc w:val="left"/>
             </w:pPr>
             <w:r>
               <w:t xml:space="preserve">eas</w:t>
@@ -7041,7 +7041,7 @@
           <w:p>
             <w:pPr>
               <w:pStyle w:val="Compact"/>
-              <w:jc w:val="left"/>
+              <w:jc w:val="right"/>
             </w:pPr>
             <w:r>
               <w:t xml:space="preserve">gait</w:t>
@@ -7052,7 +7052,7 @@
           <w:p>
             <w:pPr>
               <w:pStyle w:val="Compact"/>
-              <w:jc w:val="right"/>
+              <w:jc w:val="left"/>
             </w:pPr>
             <w:r>
               <w:t xml:space="preserve">fas</w:t>
@@ -7100,7 +7100,7 @@
               <w:jc w:val="left"/>
             </w:pPr>
             <w:r>
-              <w:t xml:space="preserve">.26( .10, .40) .</w:t>
+              <w:t xml:space="preserve">.26( .10, .40).</w:t>
             </w:r>
           </w:p>
         </w:tc>
@@ -7189,7 +7189,7 @@
           <w:p>
             <w:pPr>
               <w:pStyle w:val="Compact"/>
-              <w:jc w:val="right"/>
+              <w:jc w:val="left"/>
             </w:pPr>
             <w:r>
               <w:t xml:space="preserve">elsa</w:t>
@@ -7200,7 +7200,7 @@
           <w:p>
             <w:pPr>
               <w:pStyle w:val="Compact"/>
-              <w:jc w:val="left"/>
+              <w:jc w:val="right"/>
             </w:pPr>
             <w:r>
               <w:t xml:space="preserve">gait</w:t>
@@ -7211,7 +7211,7 @@
           <w:p>
             <w:pPr>
               <w:pStyle w:val="Compact"/>
-              <w:jc w:val="right"/>
+              <w:jc w:val="left"/>
             </w:pPr>
             <w:r>
               <w:t xml:space="preserve">fluency</w:t>
@@ -7259,7 +7259,7 @@
               <w:jc w:val="left"/>
             </w:pPr>
             <w:r>
-              <w:t xml:space="preserve">.19( .15, .22) ***</w:t>
+              <w:t xml:space="preserve">.19( .15, .22)***</w:t>
             </w:r>
           </w:p>
         </w:tc>
@@ -7327,7 +7327,7 @@
               <w:jc w:val="left"/>
             </w:pPr>
             <w:r>
-              <w:t xml:space="preserve">.04( .00, .07) *</w:t>
+              <w:t xml:space="preserve">.04( .00, .07)*</w:t>
             </w:r>
           </w:p>
         </w:tc>
@@ -7348,7 +7348,7 @@
           <w:p>
             <w:pPr>
               <w:pStyle w:val="Compact"/>
-              <w:jc w:val="right"/>
+              <w:jc w:val="left"/>
             </w:pPr>
             <w:r>
               <w:t xml:space="preserve">ilse</w:t>
@@ -7359,7 +7359,7 @@
           <w:p>
             <w:pPr>
               <w:pStyle w:val="Compact"/>
-              <w:jc w:val="left"/>
+              <w:jc w:val="right"/>
             </w:pPr>
             <w:r>
               <w:t xml:space="preserve">tug</w:t>
@@ -7370,7 +7370,7 @@
           <w:p>
             <w:pPr>
               <w:pStyle w:val="Compact"/>
-              <w:jc w:val="right"/>
+              <w:jc w:val="left"/>
             </w:pPr>
             <w:r>
               <w:t xml:space="preserve">fluency</w:t>
@@ -7507,7 +7507,7 @@
           <w:p>
             <w:pPr>
               <w:pStyle w:val="Compact"/>
-              <w:jc w:val="right"/>
+              <w:jc w:val="left"/>
             </w:pPr>
             <w:r>
               <w:t xml:space="preserve">eas</w:t>
@@ -7518,7 +7518,7 @@
           <w:p>
             <w:pPr>
               <w:pStyle w:val="Compact"/>
-              <w:jc w:val="left"/>
+              <w:jc w:val="right"/>
             </w:pPr>
             <w:r>
               <w:t xml:space="preserve">gait</w:t>
@@ -7529,7 +7529,7 @@
           <w:p>
             <w:pPr>
               <w:pStyle w:val="Compact"/>
-              <w:jc w:val="right"/>
+              <w:jc w:val="left"/>
             </w:pPr>
             <w:r>
               <w:t xml:space="preserve">block</w:t>
@@ -7666,7 +7666,7 @@
           <w:p>
             <w:pPr>
               <w:pStyle w:val="Compact"/>
-              <w:jc w:val="right"/>
+              <w:jc w:val="left"/>
             </w:pPr>
             <w:r>
               <w:t xml:space="preserve">ilse</w:t>
@@ -7677,7 +7677,7 @@
           <w:p>
             <w:pPr>
               <w:pStyle w:val="Compact"/>
-              <w:jc w:val="left"/>
+              <w:jc w:val="right"/>
             </w:pPr>
             <w:r>
               <w:t xml:space="preserve">tug</w:t>
@@ -7688,7 +7688,7 @@
           <w:p>
             <w:pPr>
               <w:pStyle w:val="Compact"/>
-              <w:jc w:val="right"/>
+              <w:jc w:val="left"/>
             </w:pPr>
             <w:r>
               <w:t xml:space="preserve">block</w:t>
@@ -7825,7 +7825,7 @@
           <w:p>
             <w:pPr>
               <w:pStyle w:val="Compact"/>
-              <w:jc w:val="right"/>
+              <w:jc w:val="left"/>
             </w:pPr>
             <w:r>
               <w:t xml:space="preserve">octo</w:t>
@@ -7836,7 +7836,7 @@
           <w:p>
             <w:pPr>
               <w:pStyle w:val="Compact"/>
-              <w:jc w:val="left"/>
+              <w:jc w:val="right"/>
             </w:pPr>
             <w:r>
               <w:t xml:space="preserve">gait</w:t>
@@ -7847,7 +7847,7 @@
           <w:p>
             <w:pPr>
               <w:pStyle w:val="Compact"/>
-              <w:jc w:val="right"/>
+              <w:jc w:val="left"/>
             </w:pPr>
             <w:r>
               <w:t xml:space="preserve">block</w:t>
@@ -7895,7 +7895,7 @@
               <w:jc w:val="left"/>
             </w:pPr>
             <w:r>
-              <w:t xml:space="preserve">-.43(-.52,-.33) **</w:t>
+              <w:t xml:space="preserve">-.43(-.52,-.33)**</w:t>
             </w:r>
           </w:p>
         </w:tc>
@@ -7963,7 +7963,7 @@
               <w:jc w:val="left"/>
             </w:pPr>
             <w:r>
-              <w:t xml:space="preserve">-.15(-.26,-.03) *</w:t>
+              <w:t xml:space="preserve">-.15(-.26,-.03)*</w:t>
             </w:r>
           </w:p>
         </w:tc>
@@ -7984,7 +7984,7 @@
           <w:p>
             <w:pPr>
               <w:pStyle w:val="Compact"/>
-              <w:jc w:val="right"/>
+              <w:jc w:val="left"/>
             </w:pPr>
             <w:r>
               <w:t xml:space="preserve">lasa</w:t>
@@ -7995,7 +7995,7 @@
           <w:p>
             <w:pPr>
               <w:pStyle w:val="Compact"/>
-              <w:jc w:val="left"/>
+              <w:jc w:val="right"/>
             </w:pPr>
             <w:r>
               <w:t xml:space="preserve">gait</w:t>
@@ -8006,7 +8006,7 @@
           <w:p>
             <w:pPr>
               <w:pStyle w:val="Compact"/>
-              <w:jc w:val="right"/>
+              <w:jc w:val="left"/>
             </w:pPr>
             <w:r>
               <w:t xml:space="preserve">raven</w:t>
@@ -8054,7 +8054,7 @@
               <w:jc w:val="left"/>
             </w:pPr>
             <w:r>
-              <w:t xml:space="preserve">-.25(-.31,-.18) *</w:t>
+              <w:t xml:space="preserve">-.25(-.31,-.18)*</w:t>
             </w:r>
           </w:p>
         </w:tc>
@@ -8088,7 +8088,7 @@
               <w:jc w:val="left"/>
             </w:pPr>
             <w:r>
-              <w:t xml:space="preserve">-.52(-.57,-.47) *</w:t>
+              <w:t xml:space="preserve">-.52(-.57,-.47)*</w:t>
             </w:r>
           </w:p>
         </w:tc>
@@ -8143,7 +8143,7 @@
           <w:p>
             <w:pPr>
               <w:pStyle w:val="Compact"/>
-              <w:jc w:val="right"/>
+              <w:jc w:val="left"/>
             </w:pPr>
             <w:r>
               <w:t xml:space="preserve">ilse</w:t>
@@ -8154,7 +8154,7 @@
           <w:p>
             <w:pPr>
               <w:pStyle w:val="Compact"/>
-              <w:jc w:val="left"/>
+              <w:jc w:val="right"/>
             </w:pPr>
             <w:r>
               <w:t xml:space="preserve">tug</w:t>
@@ -8165,7 +8165,7 @@
           <w:p>
             <w:pPr>
               <w:pStyle w:val="Compact"/>
-              <w:jc w:val="right"/>
+              <w:jc w:val="left"/>
             </w:pPr>
             <w:r>
               <w:t xml:space="preserve">spatial_ab</w:t>
@@ -8302,7 +8302,7 @@
           <w:p>
             <w:pPr>
               <w:pStyle w:val="Compact"/>
-              <w:jc w:val="right"/>
+              <w:jc w:val="left"/>
             </w:pPr>
             <w:r>
               <w:t xml:space="preserve">eas</w:t>
@@ -8313,7 +8313,7 @@
           <w:p>
             <w:pPr>
               <w:pStyle w:val="Compact"/>
-              <w:jc w:val="left"/>
+              <w:jc w:val="right"/>
             </w:pPr>
             <w:r>
               <w:t xml:space="preserve">gait</w:t>
@@ -8324,7 +8324,7 @@
           <w:p>
             <w:pPr>
               <w:pStyle w:val="Compact"/>
-              <w:jc w:val="right"/>
+              <w:jc w:val="left"/>
             </w:pPr>
             <w:r>
               <w:t xml:space="preserve">mmse</w:t>
@@ -8461,7 +8461,7 @@
           <w:p>
             <w:pPr>
               <w:pStyle w:val="Compact"/>
-              <w:jc w:val="right"/>
+              <w:jc w:val="left"/>
             </w:pPr>
             <w:r>
               <w:t xml:space="preserve">hrs</w:t>
@@ -8472,7 +8472,7 @@
           <w:p>
             <w:pPr>
               <w:pStyle w:val="Compact"/>
-              <w:jc w:val="left"/>
+              <w:jc w:val="right"/>
             </w:pPr>
             <w:r>
               <w:t xml:space="preserve">gait</w:t>
@@ -8483,7 +8483,7 @@
           <w:p>
             <w:pPr>
               <w:pStyle w:val="Compact"/>
-              <w:jc w:val="right"/>
+              <w:jc w:val="left"/>
             </w:pPr>
             <w:r>
               <w:t xml:space="preserve">tics</w:t>
@@ -8620,7 +8620,7 @@
           <w:p>
             <w:pPr>
               <w:pStyle w:val="Compact"/>
-              <w:jc w:val="right"/>
+              <w:jc w:val="left"/>
             </w:pPr>
             <w:r>
               <w:t xml:space="preserve">lasa</w:t>
@@ -8631,7 +8631,7 @@
           <w:p>
             <w:pPr>
               <w:pStyle w:val="Compact"/>
-              <w:jc w:val="left"/>
+              <w:jc w:val="right"/>
             </w:pPr>
             <w:r>
               <w:t xml:space="preserve">gait</w:t>
@@ -8642,7 +8642,7 @@
           <w:p>
             <w:pPr>
               <w:pStyle w:val="Compact"/>
-              <w:jc w:val="right"/>
+              <w:jc w:val="left"/>
             </w:pPr>
             <w:r>
               <w:t xml:space="preserve">letter</w:t>
@@ -8690,7 +8690,7 @@
               <w:jc w:val="left"/>
             </w:pPr>
             <w:r>
-              <w:t xml:space="preserve">-.32(-.38,-.26) **</w:t>
+              <w:t xml:space="preserve">-.32(-.38,-.26)**</w:t>
             </w:r>
           </w:p>
         </w:tc>
@@ -8724,7 +8724,7 @@
               <w:jc w:val="left"/>
             </w:pPr>
             <w:r>
-              <w:t xml:space="preserve">-.24(-.31,-.17) .</w:t>
+              <w:t xml:space="preserve">-.24(-.31,-.17).</w:t>
             </w:r>
           </w:p>
         </w:tc>
@@ -8758,7 +8758,7 @@
               <w:jc w:val="left"/>
             </w:pPr>
             <w:r>
-              <w:t xml:space="preserve">-.05(-.12, .02) *</w:t>
+              <w:t xml:space="preserve">-.05(-.12, .02)*</w:t>
             </w:r>
           </w:p>
         </w:tc>
@@ -8779,7 +8779,7 @@
           <w:p>
             <w:pPr>
               <w:pStyle w:val="Compact"/>
-              <w:jc w:val="right"/>
+              <w:jc w:val="left"/>
             </w:pPr>
             <w:r>
               <w:t xml:space="preserve">eas</w:t>
@@ -8790,7 +8790,7 @@
           <w:p>
             <w:pPr>
               <w:pStyle w:val="Compact"/>
-              <w:jc w:val="left"/>
+              <w:jc w:val="right"/>
             </w:pPr>
             <w:r>
               <w:t xml:space="preserve">gait</w:t>
@@ -8801,7 +8801,7 @@
           <w:p>
             <w:pPr>
               <w:pStyle w:val="Compact"/>
-              <w:jc w:val="right"/>
+              <w:jc w:val="left"/>
             </w:pPr>
             <w:r>
               <w:t xml:space="preserve">symbol</w:t>
@@ -8938,7 +8938,7 @@
           <w:p>
             <w:pPr>
               <w:pStyle w:val="Compact"/>
-              <w:jc w:val="right"/>
+              <w:jc w:val="left"/>
             </w:pPr>
             <w:r>
               <w:t xml:space="preserve">ilse</w:t>
@@ -8949,7 +8949,7 @@
           <w:p>
             <w:pPr>
               <w:pStyle w:val="Compact"/>
-              <w:jc w:val="left"/>
+              <w:jc w:val="right"/>
             </w:pPr>
             <w:r>
               <w:t xml:space="preserve">tug</w:t>
@@ -8960,7 +8960,7 @@
           <w:p>
             <w:pPr>
               <w:pStyle w:val="Compact"/>
-              <w:jc w:val="right"/>
+              <w:jc w:val="left"/>
             </w:pPr>
             <w:r>
               <w:t xml:space="preserve">symbol</w:t>
@@ -9097,7 +9097,7 @@
           <w:p>
             <w:pPr>
               <w:pStyle w:val="Compact"/>
-              <w:jc w:val="right"/>
+              <w:jc w:val="left"/>
             </w:pPr>
             <w:r>
               <w:t xml:space="preserve">octo</w:t>
@@ -9108,7 +9108,7 @@
           <w:p>
             <w:pPr>
               <w:pStyle w:val="Compact"/>
-              <w:jc w:val="left"/>
+              <w:jc w:val="right"/>
             </w:pPr>
             <w:r>
               <w:t xml:space="preserve">gait</w:t>
@@ -9119,7 +9119,7 @@
           <w:p>
             <w:pPr>
               <w:pStyle w:val="Compact"/>
-              <w:jc w:val="right"/>
+              <w:jc w:val="left"/>
             </w:pPr>
             <w:r>
               <w:t xml:space="preserve">symbol</w:t>
@@ -9167,7 +9167,7 @@
               <w:jc w:val="left"/>
             </w:pPr>
             <w:r>
-              <w:t xml:space="preserve">-.37(-.47,-.26) *</w:t>
+              <w:t xml:space="preserve">-.37(-.47,-.26)*</w:t>
             </w:r>
           </w:p>
         </w:tc>
@@ -9256,7 +9256,7 @@
           <w:p>
             <w:pPr>
               <w:pStyle w:val="Compact"/>
-              <w:jc w:val="right"/>
+              <w:jc w:val="left"/>
             </w:pPr>
             <w:r>
               <w:t xml:space="preserve">eas</w:t>
@@ -9267,7 +9267,7 @@
           <w:p>
             <w:pPr>
               <w:pStyle w:val="Compact"/>
-              <w:jc w:val="left"/>
+              <w:jc w:val="right"/>
             </w:pPr>
             <w:r>
               <w:t xml:space="preserve">gait</w:t>
@@ -9278,7 +9278,7 @@
           <w:p>
             <w:pPr>
               <w:pStyle w:val="Compact"/>
-              <w:jc w:val="right"/>
+              <w:jc w:val="left"/>
             </w:pPr>
             <w:r>
               <w:t xml:space="preserve">bnt</w:t>
@@ -9415,7 +9415,7 @@
           <w:p>
             <w:pPr>
               <w:pStyle w:val="Compact"/>
-              <w:jc w:val="right"/>
+              <w:jc w:val="left"/>
             </w:pPr>
             <w:r>
               <w:t xml:space="preserve">eas</w:t>
@@ -9426,7 +9426,7 @@
           <w:p>
             <w:pPr>
               <w:pStyle w:val="Compact"/>
-              <w:jc w:val="left"/>
+              <w:jc w:val="right"/>
             </w:pPr>
             <w:r>
               <w:t xml:space="preserve">gait</w:t>
@@ -9437,7 +9437,7 @@
           <w:p>
             <w:pPr>
               <w:pStyle w:val="Compact"/>
-              <w:jc w:val="right"/>
+              <w:jc w:val="left"/>
             </w:pPr>
             <w:r>
               <w:t xml:space="preserve">waisvocab</w:t>
@@ -9485,7 +9485,7 @@
               <w:jc w:val="left"/>
             </w:pPr>
             <w:r>
-              <w:t xml:space="preserve">.28( .12, .42) .</w:t>
+              <w:t xml:space="preserve">.28( .12, .42).</w:t>
             </w:r>
           </w:p>
         </w:tc>
@@ -9574,7 +9574,7 @@
           <w:p>
             <w:pPr>
               <w:pStyle w:val="Compact"/>
-              <w:jc w:val="right"/>
+              <w:jc w:val="left"/>
             </w:pPr>
             <w:r>
               <w:t xml:space="preserve">elsa</w:t>
@@ -9585,7 +9585,7 @@
           <w:p>
             <w:pPr>
               <w:pStyle w:val="Compact"/>
-              <w:jc w:val="left"/>
+              <w:jc w:val="right"/>
             </w:pPr>
             <w:r>
               <w:t xml:space="preserve">gait</w:t>
@@ -9596,7 +9596,7 @@
           <w:p>
             <w:pPr>
               <w:pStyle w:val="Compact"/>
-              <w:jc w:val="right"/>
+              <w:jc w:val="left"/>
             </w:pPr>
             <w:r>
               <w:t xml:space="preserve">word_de</w:t>
@@ -9644,7 +9644,7 @@
               <w:jc w:val="left"/>
             </w:pPr>
             <w:r>
-              <w:t xml:space="preserve">.21( .18, .24) ***</w:t>
+              <w:t xml:space="preserve">.21( .18, .24)***</w:t>
             </w:r>
           </w:p>
         </w:tc>
@@ -9733,7 +9733,7 @@
           <w:p>
             <w:pPr>
               <w:pStyle w:val="Compact"/>
-              <w:jc w:val="right"/>
+              <w:jc w:val="left"/>
             </w:pPr>
             <w:r>
               <w:t xml:space="preserve">elsa</w:t>
@@ -9744,7 +9744,7 @@
           <w:p>
             <w:pPr>
               <w:pStyle w:val="Compact"/>
-              <w:jc w:val="left"/>
+              <w:jc w:val="right"/>
             </w:pPr>
             <w:r>
               <w:t xml:space="preserve">gait</w:t>
@@ -9755,7 +9755,7 @@
           <w:p>
             <w:pPr>
               <w:pStyle w:val="Compact"/>
-              <w:jc w:val="right"/>
+              <w:jc w:val="left"/>
             </w:pPr>
             <w:r>
               <w:t xml:space="preserve">word_de</w:t>
@@ -9803,7 +9803,7 @@
               <w:jc w:val="left"/>
             </w:pPr>
             <w:r>
-              <w:t xml:space="preserve">.21( .18, .24) ***</w:t>
+              <w:t xml:space="preserve">.21( .18, .24)***</w:t>
             </w:r>
           </w:p>
         </w:tc>
@@ -9892,7 +9892,7 @@
           <w:p>
             <w:pPr>
               <w:pStyle w:val="Compact"/>
-              <w:jc w:val="right"/>
+              <w:jc w:val="left"/>
             </w:pPr>
             <w:r>
               <w:t xml:space="preserve">hrs</w:t>
@@ -9903,7 +9903,7 @@
           <w:p>
             <w:pPr>
               <w:pStyle w:val="Compact"/>
-              <w:jc w:val="left"/>
+              <w:jc w:val="right"/>
             </w:pPr>
             <w:r>
               <w:t xml:space="preserve">gait</w:t>
@@ -9914,7 +9914,7 @@
           <w:p>
             <w:pPr>
               <w:pStyle w:val="Compact"/>
-              <w:jc w:val="right"/>
+              <w:jc w:val="left"/>
             </w:pPr>
             <w:r>
               <w:t xml:space="preserve">word_de</w:t>
@@ -10051,7 +10051,7 @@
           <w:p>
             <w:pPr>
               <w:pStyle w:val="Compact"/>
-              <w:jc w:val="right"/>
+              <w:jc w:val="left"/>
             </w:pPr>
             <w:r>
               <w:t xml:space="preserve">hrs</w:t>
@@ -10062,7 +10062,7 @@
           <w:p>
             <w:pPr>
               <w:pStyle w:val="Compact"/>
-              <w:jc w:val="left"/>
+              <w:jc w:val="right"/>
             </w:pPr>
             <w:r>
               <w:t xml:space="preserve">gait</w:t>
@@ -10073,7 +10073,7 @@
           <w:p>
             <w:pPr>
               <w:pStyle w:val="Compact"/>
-              <w:jc w:val="right"/>
+              <w:jc w:val="left"/>
             </w:pPr>
             <w:r>
               <w:t xml:space="preserve">word_de</w:t>
@@ -10210,7 +10210,7 @@
           <w:p>
             <w:pPr>
               <w:pStyle w:val="Compact"/>
-              <w:jc w:val="right"/>
+              <w:jc w:val="left"/>
             </w:pPr>
             <w:r>
               <w:t xml:space="preserve">eas</w:t>
@@ -10221,7 +10221,7 @@
           <w:p>
             <w:pPr>
               <w:pStyle w:val="Compact"/>
-              <w:jc w:val="left"/>
+              <w:jc w:val="right"/>
             </w:pPr>
             <w:r>
               <w:t xml:space="preserve">gait</w:t>
@@ -10232,7 +10232,7 @@
           <w:p>
             <w:pPr>
               <w:pStyle w:val="Compact"/>
-              <w:jc w:val="right"/>
+              <w:jc w:val="left"/>
             </w:pPr>
             <w:r>
               <w:t xml:space="preserve">digit_tot</w:t>
@@ -10369,7 +10369,7 @@
           <w:p>
             <w:pPr>
               <w:pStyle w:val="Compact"/>
-              <w:jc w:val="right"/>
+              <w:jc w:val="left"/>
             </w:pPr>
             <w:r>
               <w:t xml:space="preserve">octo</w:t>
@@ -10380,7 +10380,7 @@
           <w:p>
             <w:pPr>
               <w:pStyle w:val="Compact"/>
-              <w:jc w:val="left"/>
+              <w:jc w:val="right"/>
             </w:pPr>
             <w:r>
               <w:t xml:space="preserve">gait</w:t>
@@ -10391,7 +10391,7 @@
           <w:p>
             <w:pPr>
               <w:pStyle w:val="Compact"/>
-              <w:jc w:val="right"/>
+              <w:jc w:val="left"/>
             </w:pPr>
             <w:r>
               <w:t xml:space="preserve">prose_im</w:t>
@@ -10528,7 +10528,7 @@
           <w:p>
             <w:pPr>
               <w:pStyle w:val="Compact"/>
-              <w:jc w:val="right"/>
+              <w:jc w:val="left"/>
             </w:pPr>
             <w:r>
               <w:t xml:space="preserve">elsa</w:t>
@@ -10539,7 +10539,7 @@
           <w:p>
             <w:pPr>
               <w:pStyle w:val="Compact"/>
-              <w:jc w:val="left"/>
+              <w:jc w:val="right"/>
             </w:pPr>
             <w:r>
               <w:t xml:space="preserve">gait</w:t>
@@ -10550,7 +10550,7 @@
           <w:p>
             <w:pPr>
               <w:pStyle w:val="Compact"/>
-              <w:jc w:val="right"/>
+              <w:jc w:val="left"/>
             </w:pPr>
             <w:r>
               <w:t xml:space="preserve">word_im</w:t>
@@ -10598,7 +10598,7 @@
               <w:jc w:val="left"/>
             </w:pPr>
             <w:r>
-              <w:t xml:space="preserve">.22( .19, .25) ***</w:t>
+              <w:t xml:space="preserve">.22( .19, .25)***</w:t>
             </w:r>
           </w:p>
         </w:tc>
@@ -10687,7 +10687,7 @@
           <w:p>
             <w:pPr>
               <w:pStyle w:val="Compact"/>
-              <w:jc w:val="right"/>
+              <w:jc w:val="left"/>
             </w:pPr>
             <w:r>
               <w:t xml:space="preserve">hrs</w:t>
@@ -10698,7 +10698,7 @@
           <w:p>
             <w:pPr>
               <w:pStyle w:val="Compact"/>
-              <w:jc w:val="left"/>
+              <w:jc w:val="right"/>
             </w:pPr>
             <w:r>
               <w:t xml:space="preserve">gait</w:t>
@@ -10709,7 +10709,7 @@
           <w:p>
             <w:pPr>
               <w:pStyle w:val="Compact"/>
-              <w:jc w:val="right"/>
+              <w:jc w:val="left"/>
             </w:pPr>
             <w:r>
               <w:t xml:space="preserve">word_im</w:t>
@@ -10757,7 +10757,7 @@
               <w:jc w:val="left"/>
             </w:pPr>
             <w:r>
-              <w:t xml:space="preserve">.26( .16, .35) *</w:t>
+              <w:t xml:space="preserve">.26( .16, .35)*</w:t>
             </w:r>
           </w:p>
         </w:tc>
@@ -10846,7 +10846,7 @@
           <w:p>
             <w:pPr>
               <w:pStyle w:val="Compact"/>
-              <w:jc w:val="right"/>
+              <w:jc w:val="left"/>
             </w:pPr>
             <w:r>
               <w:t xml:space="preserve">lasa</w:t>
@@ -10857,7 +10857,7 @@
           <w:p>
             <w:pPr>
               <w:pStyle w:val="Compact"/>
-              <w:jc w:val="left"/>
+              <w:jc w:val="right"/>
             </w:pPr>
             <w:r>
               <w:t xml:space="preserve">gait</w:t>
@@ -10868,7 +10868,7 @@
           <w:p>
             <w:pPr>
               <w:pStyle w:val="Compact"/>
-              <w:jc w:val="right"/>
+              <w:jc w:val="left"/>
             </w:pPr>
             <w:r>
               <w:t xml:space="preserve">word_im</w:t>
@@ -10916,7 +10916,7 @@
               <w:jc w:val="left"/>
             </w:pPr>
             <w:r>
-              <w:t xml:space="preserve">-.31(-.37,-.25) **</w:t>
+              <w:t xml:space="preserve">-.31(-.37,-.25)**</w:t>
             </w:r>
           </w:p>
         </w:tc>
@@ -11005,7 +11005,7 @@
           <w:p>
             <w:pPr>
               <w:pStyle w:val="Compact"/>
-              <w:jc w:val="right"/>
+              <w:jc w:val="left"/>
             </w:pPr>
             <w:r>
               <w:t xml:space="preserve">ilse</w:t>
@@ -11016,7 +11016,7 @@
           <w:p>
             <w:pPr>
               <w:pStyle w:val="Compact"/>
-              <w:jc w:val="left"/>
+              <w:jc w:val="right"/>
             </w:pPr>
             <w:r>
               <w:t xml:space="preserve">tug</w:t>
@@ -11027,7 +11027,7 @@
           <w:p>
             <w:pPr>
               <w:pStyle w:val="Compact"/>
-              <w:jc w:val="right"/>
+              <w:jc w:val="left"/>
             </w:pPr>
             <w:r>
               <w:t xml:space="preserve">piccomp</w:t>
@@ -11164,7 +11164,7 @@
           <w:p>
             <w:pPr>
               <w:pStyle w:val="Compact"/>
-              <w:jc w:val="right"/>
+              <w:jc w:val="left"/>
             </w:pPr>
             <w:r>
               <w:t xml:space="preserve">octo</w:t>
@@ -11175,7 +11175,7 @@
           <w:p>
             <w:pPr>
               <w:pStyle w:val="Compact"/>
-              <w:jc w:val="left"/>
+              <w:jc w:val="right"/>
             </w:pPr>
             <w:r>
               <w:t xml:space="preserve">gait</w:t>
@@ -11186,7 +11186,7 @@
           <w:p>
             <w:pPr>
               <w:pStyle w:val="Compact"/>
-              <w:jc w:val="right"/>
+              <w:jc w:val="left"/>
             </w:pPr>
             <w:r>
               <w:t xml:space="preserve">digit_b</w:t>
@@ -11234,7 +11234,7 @@
               <w:jc w:val="left"/>
             </w:pPr>
             <w:r>
-              <w:t xml:space="preserve">-.30(-.41,-.19) *</w:t>
+              <w:t xml:space="preserve">-.30(-.41,-.19)*</w:t>
             </w:r>
           </w:p>
         </w:tc>
@@ -11334,7 +11334,7 @@
         <w:rPr>
           <w:rStyle w:val="VerbatimChar"/>
         </w:rPr>
-        <w:t xml:space="preserve">Report rendered by koval_000 at 2016-11-04, 07:51 -0400</w:t>
+        <w:t xml:space="preserve">Report rendered by koval_000 at 2016-11-04, 09:38 -0400</w:t>
       </w:r>
     </w:p>
     <w:p>
@@ -11645,7 +11645,7 @@
     </w:lvl>
   </w:abstractNum>
   <w:abstractNum w:abstractNumId="990">
-    <w:nsid w:val="33b78422"/>
+    <w:nsid w:val="36f264d5"/>
     <w:multiLevelType w:val="multilevel"/>
     <w:lvl w:ilvl="0">
       <w:numFmt w:val="bullet"/>

</xml_diff>